<commit_message>
Corrected error in perceptron report
</commit_message>
<xml_diff>
--- a/Lab3-Perceptron/report.docx
+++ b/Lab3-Perceptron/report.docx
@@ -2441,134 +2441,117 @@
           <w:lang w:val="en-US"/>
         </w:rPr>
       </w:pPr>
+    </w:p>
+    <w:p>
+      <w:pPr>
+        <w:jc w:val="both"/>
+        <w:rPr>
+          <w:rFonts w:ascii="Times New Roman" w:hAnsi="Times New Roman" w:cs="Times New Roman"/>
+          <w:sz w:val="20"/>
+          <w:szCs w:val="20"/>
+          <w:lang w:val="en-IN"/>
+        </w:rPr>
+      </w:pPr>
+      <w:r>
+        <w:rPr>
+          <w:rFonts w:ascii="Times New Roman" w:hAnsi="Times New Roman" w:cs="Times New Roman"/>
+          <w:sz w:val="20"/>
+          <w:szCs w:val="20"/>
+          <w:lang w:val="en-IN"/>
+        </w:rPr>
+        <w:t xml:space="preserve">[1].   V. Aggarwal, S. </w:t>
+      </w:r>
+      <w:proofErr w:type="spellStart"/>
+      <w:r>
+        <w:rPr>
+          <w:rFonts w:ascii="Times New Roman" w:hAnsi="Times New Roman" w:cs="Times New Roman"/>
+          <w:sz w:val="20"/>
+          <w:szCs w:val="20"/>
+          <w:lang w:val="en-IN"/>
+        </w:rPr>
+        <w:t>Srikant</w:t>
+      </w:r>
+      <w:proofErr w:type="spellEnd"/>
+      <w:r>
+        <w:rPr>
+          <w:rFonts w:ascii="Times New Roman" w:hAnsi="Times New Roman" w:cs="Times New Roman"/>
+          <w:sz w:val="20"/>
+          <w:szCs w:val="20"/>
+          <w:lang w:val="en-IN"/>
+        </w:rPr>
+        <w:t>, and H. Nisar, “</w:t>
+      </w:r>
+      <w:proofErr w:type="spellStart"/>
+      <w:r>
+        <w:rPr>
+          <w:rFonts w:ascii="Times New Roman" w:hAnsi="Times New Roman" w:cs="Times New Roman"/>
+          <w:sz w:val="20"/>
+          <w:szCs w:val="20"/>
+          <w:lang w:val="en-IN"/>
+        </w:rPr>
+        <w:t>Ameo</w:t>
+      </w:r>
+      <w:proofErr w:type="spellEnd"/>
+      <w:r>
+        <w:rPr>
+          <w:rFonts w:ascii="Times New Roman" w:hAnsi="Times New Roman" w:cs="Times New Roman"/>
+          <w:sz w:val="20"/>
+          <w:szCs w:val="20"/>
+          <w:lang w:val="en-IN"/>
+        </w:rPr>
+        <w:t xml:space="preserve"> 2015: A dataset com- prising </w:t>
+      </w:r>
+      <w:proofErr w:type="spellStart"/>
+      <w:r>
+        <w:rPr>
+          <w:rFonts w:ascii="Times New Roman" w:hAnsi="Times New Roman" w:cs="Times New Roman"/>
+          <w:sz w:val="20"/>
+          <w:szCs w:val="20"/>
+          <w:lang w:val="en-IN"/>
+        </w:rPr>
+        <w:t>amcat</w:t>
+      </w:r>
+      <w:proofErr w:type="spellEnd"/>
+      <w:r>
+        <w:rPr>
+          <w:rFonts w:ascii="Times New Roman" w:hAnsi="Times New Roman" w:cs="Times New Roman"/>
+          <w:sz w:val="20"/>
+          <w:szCs w:val="20"/>
+          <w:lang w:val="en-IN"/>
+        </w:rPr>
+        <w:t xml:space="preserve"> test scores, biodata</w:t>
+      </w:r>
+      <w:r>
+        <w:rPr>
+          <w:rFonts w:ascii="Times New Roman" w:hAnsi="Times New Roman" w:cs="Times New Roman"/>
+          <w:sz w:val="20"/>
+          <w:szCs w:val="20"/>
+          <w:lang w:val="en-IN"/>
+        </w:rPr>
+        <w:t xml:space="preserve"> </w:t>
+      </w:r>
+      <w:r>
+        <w:rPr>
+          <w:rFonts w:ascii="Times New Roman" w:hAnsi="Times New Roman" w:cs="Times New Roman"/>
+          <w:sz w:val="20"/>
+          <w:szCs w:val="20"/>
+          <w:lang w:val="en-IN"/>
+        </w:rPr>
+        <w:t xml:space="preserve">details and employment outcomes of job seekers,” in </w:t>
+      </w:r>
+      <w:r>
+        <w:rPr>
+          <w:rFonts w:ascii="Times New Roman" w:hAnsi="Times New Roman" w:cs="Times New Roman"/>
+          <w:i/>
+          <w:iCs/>
+          <w:sz w:val="20"/>
+          <w:szCs w:val="20"/>
+          <w:lang w:val="en-IN"/>
+        </w:rPr>
+        <w:t>AMEO 2015: A Dataset Comprising AMCAT Test</w:t>
+      </w:r>
       <w:bookmarkStart w:id="0" w:name="_GoBack"/>
       <w:bookmarkEnd w:id="0"/>
-    </w:p>
-    <w:p>
-      <w:pPr>
-        <w:jc w:val="both"/>
-        <w:rPr>
-          <w:rFonts w:ascii="Times New Roman" w:hAnsi="Times New Roman" w:cs="Times New Roman"/>
-          <w:sz w:val="20"/>
-          <w:szCs w:val="20"/>
-          <w:lang w:val="en-IN"/>
-        </w:rPr>
-      </w:pPr>
-      <w:r>
-        <w:rPr>
-          <w:rFonts w:ascii="Times New Roman" w:hAnsi="Times New Roman" w:cs="Times New Roman"/>
-          <w:sz w:val="20"/>
-          <w:szCs w:val="20"/>
-          <w:lang w:val="en-IN"/>
-        </w:rPr>
-        <w:t xml:space="preserve">[1].   V. Aggarwal, S. </w:t>
-      </w:r>
-      <w:proofErr w:type="spellStart"/>
-      <w:r>
-        <w:rPr>
-          <w:rFonts w:ascii="Times New Roman" w:hAnsi="Times New Roman" w:cs="Times New Roman"/>
-          <w:sz w:val="20"/>
-          <w:szCs w:val="20"/>
-          <w:lang w:val="en-IN"/>
-        </w:rPr>
-        <w:t>Srikant</w:t>
-      </w:r>
-      <w:proofErr w:type="spellEnd"/>
-      <w:r>
-        <w:rPr>
-          <w:rFonts w:ascii="Times New Roman" w:hAnsi="Times New Roman" w:cs="Times New Roman"/>
-          <w:sz w:val="20"/>
-          <w:szCs w:val="20"/>
-          <w:lang w:val="en-IN"/>
-        </w:rPr>
-        <w:t>, and H. Nisar, “</w:t>
-      </w:r>
-      <w:proofErr w:type="spellStart"/>
-      <w:r>
-        <w:rPr>
-          <w:rFonts w:ascii="Times New Roman" w:hAnsi="Times New Roman" w:cs="Times New Roman"/>
-          <w:sz w:val="20"/>
-          <w:szCs w:val="20"/>
-          <w:lang w:val="en-IN"/>
-        </w:rPr>
-        <w:t>Ameo</w:t>
-      </w:r>
-      <w:proofErr w:type="spellEnd"/>
-      <w:r>
-        <w:rPr>
-          <w:rFonts w:ascii="Times New Roman" w:hAnsi="Times New Roman" w:cs="Times New Roman"/>
-          <w:sz w:val="20"/>
-          <w:szCs w:val="20"/>
-          <w:lang w:val="en-IN"/>
-        </w:rPr>
-        <w:t xml:space="preserve"> 2015: A dataset com- prising </w:t>
-      </w:r>
-      <w:proofErr w:type="spellStart"/>
-      <w:r>
-        <w:rPr>
-          <w:rFonts w:ascii="Times New Roman" w:hAnsi="Times New Roman" w:cs="Times New Roman"/>
-          <w:sz w:val="20"/>
-          <w:szCs w:val="20"/>
-          <w:lang w:val="en-IN"/>
-        </w:rPr>
-        <w:t>amcat</w:t>
-      </w:r>
-      <w:proofErr w:type="spellEnd"/>
-      <w:r>
-        <w:rPr>
-          <w:rFonts w:ascii="Times New Roman" w:hAnsi="Times New Roman" w:cs="Times New Roman"/>
-          <w:sz w:val="20"/>
-          <w:szCs w:val="20"/>
-          <w:lang w:val="en-IN"/>
-        </w:rPr>
-        <w:t xml:space="preserve"> test scores, biodata</w:t>
-      </w:r>
-    </w:p>
-    <w:p>
-      <w:pPr>
-        <w:jc w:val="both"/>
-        <w:rPr>
-          <w:rFonts w:ascii="Times New Roman" w:hAnsi="Times New Roman" w:cs="Times New Roman"/>
-          <w:i/>
-          <w:iCs/>
-          <w:sz w:val="20"/>
-          <w:szCs w:val="20"/>
-          <w:lang w:val="en-IN"/>
-        </w:rPr>
-      </w:pPr>
-      <w:r>
-        <w:rPr>
-          <w:rFonts w:ascii="Times New Roman" w:hAnsi="Times New Roman" w:cs="Times New Roman"/>
-          <w:sz w:val="20"/>
-          <w:szCs w:val="20"/>
-          <w:lang w:val="en-IN"/>
-        </w:rPr>
-        <w:tab/>
-        <w:t xml:space="preserve">details and employment outcomes of job seekers,” in </w:t>
-      </w:r>
-      <w:r>
-        <w:rPr>
-          <w:rFonts w:ascii="Times New Roman" w:hAnsi="Times New Roman" w:cs="Times New Roman"/>
-          <w:i/>
-          <w:iCs/>
-          <w:sz w:val="20"/>
-          <w:szCs w:val="20"/>
-          <w:lang w:val="en-IN"/>
-        </w:rPr>
-        <w:t>AMEO 2015: A Dataset Comprising AMCAT Test</w:t>
-      </w:r>
-    </w:p>
-    <w:p>
-      <w:pPr>
-        <w:ind w:firstLine="720"/>
-        <w:jc w:val="both"/>
-        <w:rPr>
-          <w:rFonts w:ascii="Times New Roman" w:hAnsi="Times New Roman" w:cs="Times New Roman"/>
-          <w:sz w:val="20"/>
-          <w:szCs w:val="20"/>
-          <w:lang w:val="en-IN"/>
-        </w:rPr>
-      </w:pPr>
       <w:r>
         <w:rPr>
           <w:rFonts w:ascii="Times New Roman" w:hAnsi="Times New Roman" w:cs="Times New Roman"/>
@@ -3520,6 +3503,33 @@
       <w:szCs w:val="18"/>
     </w:rPr>
   </w:style>
+  <w:style w:type="paragraph" w:styleId="BalloonText">
+    <w:name w:val="Balloon Text"/>
+    <w:basedOn w:val="Normal"/>
+    <w:link w:val="BalloonTextChar"/>
+    <w:uiPriority w:val="99"/>
+    <w:semiHidden/>
+    <w:unhideWhenUsed/>
+    <w:rsid w:val="002F707B"/>
+    <w:rPr>
+      <w:rFonts w:ascii="Times New Roman" w:hAnsi="Times New Roman" w:cs="Times New Roman"/>
+      <w:sz w:val="18"/>
+      <w:szCs w:val="18"/>
+    </w:rPr>
+  </w:style>
+  <w:style w:type="character" w:customStyle="1" w:styleId="BalloonTextChar">
+    <w:name w:val="Balloon Text Char"/>
+    <w:basedOn w:val="DefaultParagraphFont"/>
+    <w:link w:val="BalloonText"/>
+    <w:uiPriority w:val="99"/>
+    <w:semiHidden/>
+    <w:rsid w:val="002F707B"/>
+    <w:rPr>
+      <w:rFonts w:ascii="Times New Roman" w:hAnsi="Times New Roman" w:cs="Times New Roman"/>
+      <w:sz w:val="18"/>
+      <w:szCs w:val="18"/>
+    </w:rPr>
+  </w:style>
 </w:styles>
 </file>
 

</xml_diff>